<commit_message>
added comments for alaxmina
</commit_message>
<xml_diff>
--- a/alaxmina/arun_comments.docx
+++ b/alaxmina/arun_comments.docx
@@ -1,107 +1,173 @@
 
 <file path=word/document.xml><?xml version="1.0" encoding="utf-8"?>
-<w:document xmlns:mc="http://schemas.openxmlformats.org/markup-compatibility/2006" xmlns:o="urn:schemas-microsoft-com:office:office" xmlns:r="http://schemas.openxmlformats.org/officeDocument/2006/relationships" xmlns:m="http://schemas.openxmlformats.org/officeDocument/2006/math" xmlns:v="urn:schemas-microsoft-com:vml" xmlns:wp="http://schemas.openxmlformats.org/drawingml/2006/wordprocessingDrawing" xmlns:w10="urn:schemas-microsoft-com:office:word" xmlns:w="http://schemas.openxmlformats.org/wordprocessingml/2006/main" xmlns:wne="http://schemas.microsoft.com/office/word/2006/wordml" xmlns:sl="http://schemas.openxmlformats.org/schemaLibrary/2006/main" xmlns:a="http://schemas.openxmlformats.org/drawingml/2006/main" xmlns:pic="http://schemas.openxmlformats.org/drawingml/2006/picture" xmlns:c="http://schemas.openxmlformats.org/drawingml/2006/chart" xmlns:lc="http://schemas.openxmlformats.org/drawingml/2006/lockedCanvas" xmlns:dgm="http://schemas.openxmlformats.org/drawingml/2006/diagram" xmlns:wps="http://schemas.microsoft.com/office/word/2010/wordprocessingShape" xmlns:wpg="http://schemas.microsoft.com/office/word/2010/wordprocessingGroup" xmlns:w14="http://schemas.microsoft.com/office/word/2010/wordml" xmlns:w15="http://schemas.microsoft.com/office/word/2012/wordml">
+<w:document xmlns:wpc="http://schemas.microsoft.com/office/word/2010/wordprocessingCanvas" xmlns:cx="http://schemas.microsoft.com/office/drawing/2014/chartex" xmlns:cx1="http://schemas.microsoft.com/office/drawing/2015/9/8/chartex" xmlns:cx2="http://schemas.microsoft.com/office/drawing/2015/10/21/chartex" xmlns:cx3="http://schemas.microsoft.com/office/drawing/2016/5/9/chartex" xmlns:cx4="http://schemas.microsoft.com/office/drawing/2016/5/10/chartex" xmlns:cx5="http://schemas.microsoft.com/office/drawing/2016/5/11/chartex" xmlns:cx6="http://schemas.microsoft.com/office/drawing/2016/5/12/chartex" xmlns:cx7="http://schemas.microsoft.com/office/drawing/2016/5/13/chartex" xmlns:cx8="http://schemas.microsoft.com/office/drawing/2016/5/14/chartex" xmlns:mc="http://schemas.openxmlformats.org/markup-compatibility/2006" xmlns:aink="http://schemas.microsoft.com/office/drawing/2016/ink" xmlns:am3d="http://schemas.microsoft.com/office/drawing/2017/model3d" xmlns:o="urn:schemas-microsoft-com:office:office" xmlns:r="http://schemas.openxmlformats.org/officeDocument/2006/relationships" xmlns:m="http://schemas.openxmlformats.org/officeDocument/2006/math" xmlns:v="urn:schemas-microsoft-com:vml" xmlns:wp14="http://schemas.microsoft.com/office/word/2010/wordprocessingDrawing" xmlns:wp="http://schemas.openxmlformats.org/drawingml/2006/wordprocessingDrawing" xmlns:w10="urn:schemas-microsoft-com:office:word" xmlns:w="http://schemas.openxmlformats.org/wordprocessingml/2006/main" xmlns:w14="http://schemas.microsoft.com/office/word/2010/wordml" xmlns:w15="http://schemas.microsoft.com/office/word/2012/wordml" xmlns:w16cex="http://schemas.microsoft.com/office/word/2018/wordml/cex" xmlns:w16cid="http://schemas.microsoft.com/office/word/2016/wordml/cid" xmlns:w16="http://schemas.microsoft.com/office/word/2018/wordml" xmlns:w16se="http://schemas.microsoft.com/office/word/2015/wordml/symex" xmlns:wpg="http://schemas.microsoft.com/office/word/2010/wordprocessingGroup" xmlns:wpi="http://schemas.microsoft.com/office/word/2010/wordprocessingInk" xmlns:wne="http://schemas.microsoft.com/office/word/2006/wordml" xmlns:wps="http://schemas.microsoft.com/office/word/2010/wordprocessingShape" mc:Ignorable="w14 w15 w16se w16cid w16 w16cex wp14">
   <w:body>
     <w:p>
       <w:pPr>
         <w:rPr>
-          <w:b w:val="1"/>
+          <w:b/>
         </w:rPr>
       </w:pPr>
       <w:r>
         <w:rPr>
-          <w:b w:val="1"/>
-          <w:rtl w:val="0"/>
-        </w:rPr>
-        <w:t xml:space="preserve">Comments for Sales-prediction.py</w:t>
+          <w:b/>
+        </w:rPr>
+        <w:t>Comments for Sales-prediction.py</w:t>
       </w:r>
     </w:p>
     <w:p>
       <w:pPr>
         <w:rPr>
-          <w:b w:val="1"/>
+          <w:b/>
         </w:rPr>
       </w:pPr>
-      <w:r>
-        <w:rPr>
-          <w:rtl w:val="0"/>
-        </w:rPr>
+    </w:p>
+    <w:p>
+      <w:r>
+        <w:t xml:space="preserve">You have performed simple linear regression with one feature and multi linear regression with all features. You have also considered bagging features to discover interaction </w:t>
+      </w:r>
+      <w:proofErr w:type="spellStart"/>
+      <w:r>
+        <w:t>behaviour</w:t>
+      </w:r>
+      <w:proofErr w:type="spellEnd"/>
+      <w:r>
+        <w:t xml:space="preserve"> between features. It would be a good idea to also find out if we are alr</w:t>
+      </w:r>
+      <w:r>
+        <w:t xml:space="preserve">eady sitting on the right set correlated independent feature this can be explored using the correlation matrix </w:t>
+      </w:r>
+    </w:p>
+    <w:p/>
+    <w:p/>
+    <w:p>
+      <w:pPr>
+        <w:rPr>
+          <w:b/>
+          <w:bCs/>
+        </w:rPr>
+      </w:pPr>
+      <w:r>
+        <w:t>You may want to also consider performing other feature engineering techniques like PCA on this dataset to reduce the number of features. You c</w:t>
+      </w:r>
+      <w:r>
+        <w:t>an also consider other models like polynomial regression with different degrees to achieve higher degrees of accuracy</w:t>
+      </w:r>
+      <w:r>
+        <w:rPr>
+          <w:b/>
+          <w:bCs/>
+        </w:rPr>
+        <w:t xml:space="preserve"> </w:t>
       </w:r>
     </w:p>
     <w:p>
       <w:pPr>
-        <w:rPr/>
+        <w:rPr>
+          <w:b/>
+          <w:bCs/>
+        </w:rPr>
       </w:pPr>
-      <w:r>
-        <w:rPr>
-          <w:rtl w:val="0"/>
-        </w:rPr>
-        <w:t xml:space="preserve">You have performed simple linear regression with one feature and multi linear regression with all features. You have also considered bagging features to discover interaction behaviour between features. It would be a good idea to also find out if we are already sitting on the right set correlated independent feature this can be explored using the correlation matrix </w:t>
-      </w:r>
     </w:p>
     <w:p>
       <w:pPr>
-        <w:rPr/>
+        <w:rPr>
+          <w:b/>
+          <w:bCs/>
+        </w:rPr>
       </w:pPr>
-      <w:r>
-        <w:rPr>
-          <w:rtl w:val="0"/>
-        </w:rPr>
-      </w:r>
     </w:p>
     <w:p>
       <w:pPr>
-        <w:rPr/>
+        <w:rPr>
+          <w:b/>
+          <w:bCs/>
+        </w:rPr>
       </w:pPr>
       <w:r>
         <w:rPr>
-          <w:rtl w:val="0"/>
-        </w:rPr>
+          <w:b/>
+          <w:bCs/>
+        </w:rPr>
+        <w:t xml:space="preserve">Comments for </w:t>
+      </w:r>
+      <w:proofErr w:type="gramStart"/>
+      <w:r>
+        <w:rPr>
+          <w:b/>
+          <w:bCs/>
+        </w:rPr>
+        <w:t>cats</w:t>
+      </w:r>
+      <w:proofErr w:type="gramEnd"/>
+      <w:r>
+        <w:rPr>
+          <w:b/>
+          <w:bCs/>
+        </w:rPr>
+        <w:t xml:space="preserve"> vs dogs</w:t>
       </w:r>
     </w:p>
     <w:p>
       <w:pPr>
-        <w:rPr/>
+        <w:rPr>
+          <w:b/>
+          <w:bCs/>
+        </w:rPr>
       </w:pPr>
-      <w:r>
-        <w:rPr>
-          <w:rtl w:val="0"/>
-        </w:rPr>
-        <w:t xml:space="preserve">You may want to also consider performing other feature engineering techniques like PCA on this dataset to reduce the number of features. You can also consider other models like polynomial regression with different degrees to achieve higher degrees of accuracy </w:t>
-      </w:r>
     </w:p>
     <w:p>
-      <w:pPr>
-        <w:rPr/>
-      </w:pPr>
-      <w:r>
-        <w:rPr>
-          <w:rtl w:val="0"/>
-        </w:rPr>
+      <w:r>
+        <w:t xml:space="preserve">This aligns with the sample code that was provided. Please test this with different hyper parameters like different number of layers, different number of neurons and different activation functions. You may also want to test this with pre trained models with </w:t>
+      </w:r>
+      <w:proofErr w:type="spellStart"/>
+      <w:r>
+        <w:t>vgg</w:t>
+      </w:r>
+      <w:proofErr w:type="spellEnd"/>
+      <w:r>
+        <w:t xml:space="preserve"> net and mobile net</w:t>
+      </w:r>
+    </w:p>
+    <w:p/>
+    <w:p>
+      <w:r>
+        <w:t>Comments for Emails LSTM</w:t>
+      </w:r>
+    </w:p>
+    <w:p/>
+    <w:p>
+      <w:r>
+        <w:t xml:space="preserve">You have used bidirectional LSTM to solve this problem while this a good idea you may be able to get good accuracies if you use hidden layers which are fully connected. You may also want to consider pre trained models like </w:t>
+      </w:r>
+      <w:proofErr w:type="spellStart"/>
+      <w:r>
+        <w:t>bert</w:t>
+      </w:r>
+      <w:proofErr w:type="spellEnd"/>
+      <w:r>
+        <w:t xml:space="preserve"> to solve this problem.</w:t>
       </w:r>
     </w:p>
     <w:sectPr>
-      <w:pgSz w:h="15840" w:w="12240"/>
-      <w:pgMar w:bottom="1440" w:top="1440" w:left="1440" w:right="1440" w:header="720" w:footer="720"/>
+      <w:pgSz w:w="12240" w:h="15840"/>
+      <w:pgMar w:top="1440" w:right="1440" w:bottom="1440" w:left="1440" w:header="720" w:footer="720" w:gutter="0"/>
       <w:pgNumType w:start="1"/>
+      <w:cols w:space="720"/>
     </w:sectPr>
   </w:body>
 </w:document>
 </file>
 
-<file path=word/numbering.xml><?xml version="1.0" encoding="utf-8"?>
-<w:numbering xmlns:mc="http://schemas.openxmlformats.org/markup-compatibility/2006" xmlns:o="urn:schemas-microsoft-com:office:office" xmlns:r="http://schemas.openxmlformats.org/officeDocument/2006/relationships" xmlns:m="http://schemas.openxmlformats.org/officeDocument/2006/math" xmlns:v="urn:schemas-microsoft-com:vml" xmlns:wp="http://schemas.openxmlformats.org/drawingml/2006/wordprocessingDrawing" xmlns:w10="urn:schemas-microsoft-com:office:word" xmlns:w="http://schemas.openxmlformats.org/wordprocessingml/2006/main" xmlns:wne="http://schemas.microsoft.com/office/word/2006/wordml" xmlns:sl="http://schemas.openxmlformats.org/schemaLibrary/2006/main" xmlns:a="http://schemas.openxmlformats.org/drawingml/2006/main" xmlns:pic="http://schemas.openxmlformats.org/drawingml/2006/picture" xmlns:c="http://schemas.openxmlformats.org/drawingml/2006/chart" xmlns:lc="http://schemas.openxmlformats.org/drawingml/2006/lockedCanvas" xmlns:dgm="http://schemas.openxmlformats.org/drawingml/2006/diagram" xmlns:wps="http://schemas.microsoft.com/office/word/2010/wordprocessingShape" xmlns:wpg="http://schemas.microsoft.com/office/word/2010/wordprocessingGroup" xmlns:w14="http://schemas.microsoft.com/office/word/2010/wordml" xmlns:w15="http://schemas.microsoft.com/office/word/2012/wordml"/>
-</file>
-
 <file path=word/styles.xml><?xml version="1.0" encoding="utf-8"?>
-<w:styles xmlns:mc="http://schemas.openxmlformats.org/markup-compatibility/2006" xmlns:o="urn:schemas-microsoft-com:office:office" xmlns:r="http://schemas.openxmlformats.org/officeDocument/2006/relationships" xmlns:m="http://schemas.openxmlformats.org/officeDocument/2006/math" xmlns:v="urn:schemas-microsoft-com:vml" xmlns:wp="http://schemas.openxmlformats.org/drawingml/2006/wordprocessingDrawing" xmlns:w10="urn:schemas-microsoft-com:office:word" xmlns:w="http://schemas.openxmlformats.org/wordprocessingml/2006/main" xmlns:wne="http://schemas.microsoft.com/office/word/2006/wordml" xmlns:sl="http://schemas.openxmlformats.org/schemaLibrary/2006/main" xmlns:a="http://schemas.openxmlformats.org/drawingml/2006/main" xmlns:pic="http://schemas.openxmlformats.org/drawingml/2006/picture" xmlns:c="http://schemas.openxmlformats.org/drawingml/2006/chart" xmlns:lc="http://schemas.openxmlformats.org/drawingml/2006/lockedCanvas" xmlns:dgm="http://schemas.openxmlformats.org/drawingml/2006/diagram" xmlns:wps="http://schemas.microsoft.com/office/word/2010/wordprocessingShape" xmlns:wpg="http://schemas.microsoft.com/office/word/2010/wordprocessingGroup" xmlns:w14="http://schemas.microsoft.com/office/word/2010/wordml" xmlns:w15="http://schemas.microsoft.com/office/word/2012/wordml">
+<w:styles xmlns:mc="http://schemas.openxmlformats.org/markup-compatibility/2006" xmlns:r="http://schemas.openxmlformats.org/officeDocument/2006/relationships" xmlns:w="http://schemas.openxmlformats.org/wordprocessingml/2006/main" xmlns:w14="http://schemas.microsoft.com/office/word/2010/wordml" xmlns:w15="http://schemas.microsoft.com/office/word/2012/wordml" xmlns:w16cex="http://schemas.microsoft.com/office/word/2018/wordml/cex" xmlns:w16cid="http://schemas.microsoft.com/office/word/2016/wordml/cid" xmlns:w16="http://schemas.microsoft.com/office/word/2018/wordml" xmlns:w16se="http://schemas.microsoft.com/office/word/2015/wordml/symex" mc:Ignorable="w14 w15 w16se w16cid w16 w16cex">
   <w:docDefaults>
     <w:rPrDefault>
       <w:rPr>
-        <w:rFonts w:ascii="Arial" w:cs="Arial" w:eastAsia="Arial" w:hAnsi="Arial"/>
+        <w:rFonts w:ascii="Arial" w:eastAsia="Arial" w:hAnsi="Arial" w:cs="Arial"/>
         <w:sz w:val="22"/>
         <w:szCs w:val="22"/>
-        <w:lang w:val="en"/>
+        <w:lang w:val="en" w:eastAsia="en-GB" w:bidi="ar-SA"/>
       </w:rPr>
     </w:rPrDefault>
     <w:pPrDefault>
@@ -110,20 +176,399 @@
       </w:pPr>
     </w:pPrDefault>
   </w:docDefaults>
-  <w:style w:type="paragraph" w:styleId="Normal" w:default="1">
-    <w:name w:val="normal"/>
-  </w:style>
-  <w:style w:type="table" w:styleId="TableNormal" w:default="1">
-    <w:name w:val="Table Normal"/>
+  <w:latentStyles w:defLockedState="0" w:defUIPriority="99" w:defSemiHidden="0" w:defUnhideWhenUsed="0" w:defQFormat="0" w:count="376">
+    <w:lsdException w:name="Normal" w:uiPriority="0" w:qFormat="1"/>
+    <w:lsdException w:name="heading 1" w:uiPriority="9" w:qFormat="1"/>
+    <w:lsdException w:name="heading 2" w:semiHidden="1" w:uiPriority="9" w:unhideWhenUsed="1" w:qFormat="1"/>
+    <w:lsdException w:name="heading 3" w:semiHidden="1" w:uiPriority="9" w:unhideWhenUsed="1" w:qFormat="1"/>
+    <w:lsdException w:name="heading 4" w:semiHidden="1" w:uiPriority="9" w:unhideWhenUsed="1" w:qFormat="1"/>
+    <w:lsdException w:name="heading 5" w:semiHidden="1" w:uiPriority="9" w:unhideWhenUsed="1" w:qFormat="1"/>
+    <w:lsdException w:name="heading 6" w:semiHidden="1" w:uiPriority="9" w:unhideWhenUsed="1" w:qFormat="1"/>
+    <w:lsdException w:name="heading 7" w:semiHidden="1" w:uiPriority="9" w:unhideWhenUsed="1" w:qFormat="1"/>
+    <w:lsdException w:name="heading 8" w:semiHidden="1" w:uiPriority="9" w:unhideWhenUsed="1" w:qFormat="1"/>
+    <w:lsdException w:name="heading 9" w:semiHidden="1" w:uiPriority="9" w:unhideWhenUsed="1" w:qFormat="1"/>
+    <w:lsdException w:name="index 1" w:semiHidden="1" w:unhideWhenUsed="1"/>
+    <w:lsdException w:name="index 2" w:semiHidden="1" w:unhideWhenUsed="1"/>
+    <w:lsdException w:name="index 3" w:semiHidden="1" w:unhideWhenUsed="1"/>
+    <w:lsdException w:name="index 4" w:semiHidden="1" w:unhideWhenUsed="1"/>
+    <w:lsdException w:name="index 5" w:semiHidden="1" w:unhideWhenUsed="1"/>
+    <w:lsdException w:name="index 6" w:semiHidden="1" w:unhideWhenUsed="1"/>
+    <w:lsdException w:name="index 7" w:semiHidden="1" w:unhideWhenUsed="1"/>
+    <w:lsdException w:name="index 8" w:semiHidden="1" w:unhideWhenUsed="1"/>
+    <w:lsdException w:name="index 9" w:semiHidden="1" w:unhideWhenUsed="1"/>
+    <w:lsdException w:name="toc 1" w:semiHidden="1" w:uiPriority="39" w:unhideWhenUsed="1"/>
+    <w:lsdException w:name="toc 2" w:semiHidden="1" w:uiPriority="39" w:unhideWhenUsed="1"/>
+    <w:lsdException w:name="toc 3" w:semiHidden="1" w:uiPriority="39" w:unhideWhenUsed="1"/>
+    <w:lsdException w:name="toc 4" w:semiHidden="1" w:uiPriority="39" w:unhideWhenUsed="1"/>
+    <w:lsdException w:name="toc 5" w:semiHidden="1" w:uiPriority="39" w:unhideWhenUsed="1"/>
+    <w:lsdException w:name="toc 6" w:semiHidden="1" w:uiPriority="39" w:unhideWhenUsed="1"/>
+    <w:lsdException w:name="toc 7" w:semiHidden="1" w:uiPriority="39" w:unhideWhenUsed="1"/>
+    <w:lsdException w:name="toc 8" w:semiHidden="1" w:uiPriority="39" w:unhideWhenUsed="1"/>
+    <w:lsdException w:name="toc 9" w:semiHidden="1" w:uiPriority="39" w:unhideWhenUsed="1"/>
+    <w:lsdException w:name="Normal Indent" w:semiHidden="1" w:unhideWhenUsed="1"/>
+    <w:lsdException w:name="footnote text" w:semiHidden="1" w:unhideWhenUsed="1"/>
+    <w:lsdException w:name="annotation text" w:semiHidden="1" w:unhideWhenUsed="1"/>
+    <w:lsdException w:name="header" w:semiHidden="1" w:unhideWhenUsed="1"/>
+    <w:lsdException w:name="footer" w:semiHidden="1" w:unhideWhenUsed="1"/>
+    <w:lsdException w:name="index heading" w:semiHidden="1" w:unhideWhenUsed="1"/>
+    <w:lsdException w:name="caption" w:semiHidden="1" w:uiPriority="35" w:unhideWhenUsed="1" w:qFormat="1"/>
+    <w:lsdException w:name="table of figures" w:semiHidden="1" w:unhideWhenUsed="1"/>
+    <w:lsdException w:name="envelope address" w:semiHidden="1" w:unhideWhenUsed="1"/>
+    <w:lsdException w:name="envelope return" w:semiHidden="1" w:unhideWhenUsed="1"/>
+    <w:lsdException w:name="footnote reference" w:semiHidden="1" w:unhideWhenUsed="1"/>
+    <w:lsdException w:name="annotation reference" w:semiHidden="1" w:unhideWhenUsed="1"/>
+    <w:lsdException w:name="line number" w:semiHidden="1" w:unhideWhenUsed="1"/>
+    <w:lsdException w:name="page number" w:semiHidden="1" w:unhideWhenUsed="1"/>
+    <w:lsdException w:name="endnote reference" w:semiHidden="1" w:unhideWhenUsed="1"/>
+    <w:lsdException w:name="endnote text" w:semiHidden="1" w:unhideWhenUsed="1"/>
+    <w:lsdException w:name="table of authorities" w:semiHidden="1" w:unhideWhenUsed="1"/>
+    <w:lsdException w:name="macro" w:semiHidden="1" w:unhideWhenUsed="1"/>
+    <w:lsdException w:name="toa heading" w:semiHidden="1" w:unhideWhenUsed="1"/>
+    <w:lsdException w:name="List" w:semiHidden="1" w:unhideWhenUsed="1"/>
+    <w:lsdException w:name="List Bullet" w:semiHidden="1" w:unhideWhenUsed="1"/>
+    <w:lsdException w:name="List Number" w:semiHidden="1" w:unhideWhenUsed="1"/>
+    <w:lsdException w:name="List 2" w:semiHidden="1" w:unhideWhenUsed="1"/>
+    <w:lsdException w:name="List 3" w:semiHidden="1" w:unhideWhenUsed="1"/>
+    <w:lsdException w:name="List 4" w:semiHidden="1" w:unhideWhenUsed="1"/>
+    <w:lsdException w:name="List 5" w:semiHidden="1" w:unhideWhenUsed="1"/>
+    <w:lsdException w:name="List Bullet 2" w:semiHidden="1" w:unhideWhenUsed="1"/>
+    <w:lsdException w:name="List Bullet 3" w:semiHidden="1" w:unhideWhenUsed="1"/>
+    <w:lsdException w:name="List Bullet 4" w:semiHidden="1" w:unhideWhenUsed="1"/>
+    <w:lsdException w:name="List Bullet 5" w:semiHidden="1" w:unhideWhenUsed="1"/>
+    <w:lsdException w:name="List Number 2" w:semiHidden="1" w:unhideWhenUsed="1"/>
+    <w:lsdException w:name="List Number 3" w:semiHidden="1" w:unhideWhenUsed="1"/>
+    <w:lsdException w:name="List Number 4" w:semiHidden="1" w:unhideWhenUsed="1"/>
+    <w:lsdException w:name="List Number 5" w:semiHidden="1" w:unhideWhenUsed="1"/>
+    <w:lsdException w:name="Title" w:uiPriority="10" w:qFormat="1"/>
+    <w:lsdException w:name="Closing" w:semiHidden="1" w:unhideWhenUsed="1"/>
+    <w:lsdException w:name="Signature" w:semiHidden="1" w:unhideWhenUsed="1"/>
+    <w:lsdException w:name="Default Paragraph Font" w:semiHidden="1" w:uiPriority="1" w:unhideWhenUsed="1"/>
+    <w:lsdException w:name="Body Text" w:semiHidden="1" w:unhideWhenUsed="1"/>
+    <w:lsdException w:name="Body Text Indent" w:semiHidden="1" w:unhideWhenUsed="1"/>
+    <w:lsdException w:name="List Continue" w:semiHidden="1" w:unhideWhenUsed="1"/>
+    <w:lsdException w:name="List Continue 2" w:semiHidden="1" w:unhideWhenUsed="1"/>
+    <w:lsdException w:name="List Continue 3" w:semiHidden="1" w:unhideWhenUsed="1"/>
+    <w:lsdException w:name="List Continue 4" w:semiHidden="1" w:unhideWhenUsed="1"/>
+    <w:lsdException w:name="List Continue 5" w:semiHidden="1" w:unhideWhenUsed="1"/>
+    <w:lsdException w:name="Message Header" w:semiHidden="1" w:unhideWhenUsed="1"/>
+    <w:lsdException w:name="Subtitle" w:uiPriority="11" w:qFormat="1"/>
+    <w:lsdException w:name="Salutation" w:semiHidden="1" w:unhideWhenUsed="1"/>
+    <w:lsdException w:name="Date" w:semiHidden="1" w:unhideWhenUsed="1"/>
+    <w:lsdException w:name="Body Text First Indent" w:semiHidden="1" w:unhideWhenUsed="1"/>
+    <w:lsdException w:name="Body Text First Indent 2" w:semiHidden="1" w:unhideWhenUsed="1"/>
+    <w:lsdException w:name="Note Heading" w:semiHidden="1" w:unhideWhenUsed="1"/>
+    <w:lsdException w:name="Body Text 2" w:semiHidden="1" w:unhideWhenUsed="1"/>
+    <w:lsdException w:name="Body Text 3" w:semiHidden="1" w:unhideWhenUsed="1"/>
+    <w:lsdException w:name="Body Text Indent 2" w:semiHidden="1" w:unhideWhenUsed="1"/>
+    <w:lsdException w:name="Body Text Indent 3" w:semiHidden="1" w:unhideWhenUsed="1"/>
+    <w:lsdException w:name="Block Text" w:semiHidden="1" w:unhideWhenUsed="1"/>
+    <w:lsdException w:name="Hyperlink" w:semiHidden="1" w:unhideWhenUsed="1"/>
+    <w:lsdException w:name="FollowedHyperlink" w:semiHidden="1" w:unhideWhenUsed="1"/>
+    <w:lsdException w:name="Strong" w:uiPriority="22" w:qFormat="1"/>
+    <w:lsdException w:name="Emphasis" w:uiPriority="20" w:qFormat="1"/>
+    <w:lsdException w:name="Document Map" w:semiHidden="1" w:unhideWhenUsed="1"/>
+    <w:lsdException w:name="Plain Text" w:semiHidden="1" w:unhideWhenUsed="1"/>
+    <w:lsdException w:name="E-mail Signature" w:semiHidden="1" w:unhideWhenUsed="1"/>
+    <w:lsdException w:name="HTML Top of Form" w:semiHidden="1" w:unhideWhenUsed="1"/>
+    <w:lsdException w:name="HTML Bottom of Form" w:semiHidden="1" w:unhideWhenUsed="1"/>
+    <w:lsdException w:name="Normal (Web)" w:semiHidden="1" w:unhideWhenUsed="1"/>
+    <w:lsdException w:name="HTML Acronym" w:semiHidden="1" w:unhideWhenUsed="1"/>
+    <w:lsdException w:name="HTML Address" w:semiHidden="1" w:unhideWhenUsed="1"/>
+    <w:lsdException w:name="HTML Cite" w:semiHidden="1" w:unhideWhenUsed="1"/>
+    <w:lsdException w:name="HTML Code" w:semiHidden="1" w:unhideWhenUsed="1"/>
+    <w:lsdException w:name="HTML Definition" w:semiHidden="1" w:unhideWhenUsed="1"/>
+    <w:lsdException w:name="HTML Keyboard" w:semiHidden="1" w:unhideWhenUsed="1"/>
+    <w:lsdException w:name="HTML Preformatted" w:semiHidden="1" w:unhideWhenUsed="1"/>
+    <w:lsdException w:name="HTML Sample" w:semiHidden="1" w:unhideWhenUsed="1"/>
+    <w:lsdException w:name="HTML Typewriter" w:semiHidden="1" w:unhideWhenUsed="1"/>
+    <w:lsdException w:name="HTML Variable" w:semiHidden="1" w:unhideWhenUsed="1"/>
+    <w:lsdException w:name="Normal Table" w:semiHidden="1" w:unhideWhenUsed="1"/>
+    <w:lsdException w:name="annotation subject" w:semiHidden="1" w:unhideWhenUsed="1"/>
+    <w:lsdException w:name="No List" w:semiHidden="1" w:unhideWhenUsed="1"/>
+    <w:lsdException w:name="Outline List 1" w:semiHidden="1" w:unhideWhenUsed="1"/>
+    <w:lsdException w:name="Outline List 2" w:semiHidden="1" w:unhideWhenUsed="1"/>
+    <w:lsdException w:name="Outline List 3" w:semiHidden="1" w:unhideWhenUsed="1"/>
+    <w:lsdException w:name="Table Simple 1" w:semiHidden="1" w:unhideWhenUsed="1"/>
+    <w:lsdException w:name="Table Simple 2" w:semiHidden="1" w:unhideWhenUsed="1"/>
+    <w:lsdException w:name="Table Simple 3" w:semiHidden="1" w:unhideWhenUsed="1"/>
+    <w:lsdException w:name="Table Classic 1" w:semiHidden="1" w:unhideWhenUsed="1"/>
+    <w:lsdException w:name="Table Classic 2" w:semiHidden="1" w:unhideWhenUsed="1"/>
+    <w:lsdException w:name="Table Classic 3" w:semiHidden="1" w:unhideWhenUsed="1"/>
+    <w:lsdException w:name="Table Classic 4" w:semiHidden="1" w:unhideWhenUsed="1"/>
+    <w:lsdException w:name="Table Colorful 1" w:semiHidden="1" w:unhideWhenUsed="1"/>
+    <w:lsdException w:name="Table Colorful 2" w:semiHidden="1" w:unhideWhenUsed="1"/>
+    <w:lsdException w:name="Table Colorful 3" w:semiHidden="1" w:unhideWhenUsed="1"/>
+    <w:lsdException w:name="Table Columns 1" w:semiHidden="1" w:unhideWhenUsed="1"/>
+    <w:lsdException w:name="Table Columns 2" w:semiHidden="1" w:unhideWhenUsed="1"/>
+    <w:lsdException w:name="Table Columns 3" w:semiHidden="1" w:unhideWhenUsed="1"/>
+    <w:lsdException w:name="Table Columns 4" w:semiHidden="1" w:unhideWhenUsed="1"/>
+    <w:lsdException w:name="Table Columns 5" w:semiHidden="1" w:unhideWhenUsed="1"/>
+    <w:lsdException w:name="Table Grid 1" w:semiHidden="1" w:unhideWhenUsed="1"/>
+    <w:lsdException w:name="Table Grid 2" w:semiHidden="1" w:unhideWhenUsed="1"/>
+    <w:lsdException w:name="Table Grid 3" w:semiHidden="1" w:unhideWhenUsed="1"/>
+    <w:lsdException w:name="Table Grid 4" w:semiHidden="1" w:unhideWhenUsed="1"/>
+    <w:lsdException w:name="Table Grid 5" w:semiHidden="1" w:unhideWhenUsed="1"/>
+    <w:lsdException w:name="Table Grid 6" w:semiHidden="1" w:unhideWhenUsed="1"/>
+    <w:lsdException w:name="Table Grid 7" w:semiHidden="1" w:unhideWhenUsed="1"/>
+    <w:lsdException w:name="Table Grid 8" w:semiHidden="1" w:unhideWhenUsed="1"/>
+    <w:lsdException w:name="Table List 1" w:semiHidden="1" w:unhideWhenUsed="1"/>
+    <w:lsdException w:name="Table List 2" w:semiHidden="1" w:unhideWhenUsed="1"/>
+    <w:lsdException w:name="Table List 3" w:semiHidden="1" w:unhideWhenUsed="1"/>
+    <w:lsdException w:name="Table List 4" w:semiHidden="1" w:unhideWhenUsed="1"/>
+    <w:lsdException w:name="Table List 5" w:semiHidden="1" w:unhideWhenUsed="1"/>
+    <w:lsdException w:name="Table List 6" w:semiHidden="1" w:unhideWhenUsed="1"/>
+    <w:lsdException w:name="Table List 7" w:semiHidden="1" w:unhideWhenUsed="1"/>
+    <w:lsdException w:name="Table List 8" w:semiHidden="1" w:unhideWhenUsed="1"/>
+    <w:lsdException w:name="Table 3D effects 1" w:semiHidden="1" w:unhideWhenUsed="1"/>
+    <w:lsdException w:name="Table 3D effects 2" w:semiHidden="1" w:unhideWhenUsed="1"/>
+    <w:lsdException w:name="Table 3D effects 3" w:semiHidden="1" w:unhideWhenUsed="1"/>
+    <w:lsdException w:name="Table Contemporary" w:semiHidden="1" w:unhideWhenUsed="1"/>
+    <w:lsdException w:name="Table Elegant" w:semiHidden="1" w:unhideWhenUsed="1"/>
+    <w:lsdException w:name="Table Professional" w:semiHidden="1" w:unhideWhenUsed="1"/>
+    <w:lsdException w:name="Table Subtle 1" w:semiHidden="1" w:unhideWhenUsed="1"/>
+    <w:lsdException w:name="Table Subtle 2" w:semiHidden="1" w:unhideWhenUsed="1"/>
+    <w:lsdException w:name="Table Web 1" w:semiHidden="1" w:unhideWhenUsed="1"/>
+    <w:lsdException w:name="Table Web 2" w:semiHidden="1" w:unhideWhenUsed="1"/>
+    <w:lsdException w:name="Table Web 3" w:semiHidden="1" w:unhideWhenUsed="1"/>
+    <w:lsdException w:name="Balloon Text" w:semiHidden="1" w:unhideWhenUsed="1"/>
+    <w:lsdException w:name="Table Grid" w:uiPriority="39"/>
+    <w:lsdException w:name="Table Theme" w:semiHidden="1" w:unhideWhenUsed="1"/>
+    <w:lsdException w:name="Placeholder Text" w:semiHidden="1"/>
+    <w:lsdException w:name="No Spacing" w:uiPriority="1" w:qFormat="1"/>
+    <w:lsdException w:name="Light Shading" w:uiPriority="60"/>
+    <w:lsdException w:name="Light List" w:uiPriority="61"/>
+    <w:lsdException w:name="Light Grid" w:uiPriority="62"/>
+    <w:lsdException w:name="Medium Shading 1" w:uiPriority="63"/>
+    <w:lsdException w:name="Medium Shading 2" w:uiPriority="64"/>
+    <w:lsdException w:name="Medium List 1" w:uiPriority="65"/>
+    <w:lsdException w:name="Medium List 2" w:uiPriority="66"/>
+    <w:lsdException w:name="Medium Grid 1" w:uiPriority="67"/>
+    <w:lsdException w:name="Medium Grid 2" w:uiPriority="68"/>
+    <w:lsdException w:name="Medium Grid 3" w:uiPriority="69"/>
+    <w:lsdException w:name="Dark List" w:uiPriority="70"/>
+    <w:lsdException w:name="Colorful Shading" w:uiPriority="71"/>
+    <w:lsdException w:name="Colorful List" w:uiPriority="72"/>
+    <w:lsdException w:name="Colorful Grid" w:uiPriority="73"/>
+    <w:lsdException w:name="Light Shading Accent 1" w:uiPriority="60"/>
+    <w:lsdException w:name="Light List Accent 1" w:uiPriority="61"/>
+    <w:lsdException w:name="Light Grid Accent 1" w:uiPriority="62"/>
+    <w:lsdException w:name="Medium Shading 1 Accent 1" w:uiPriority="63"/>
+    <w:lsdException w:name="Medium Shading 2 Accent 1" w:uiPriority="64"/>
+    <w:lsdException w:name="Medium List 1 Accent 1" w:uiPriority="65"/>
+    <w:lsdException w:name="Revision" w:semiHidden="1"/>
+    <w:lsdException w:name="List Paragraph" w:uiPriority="34" w:qFormat="1"/>
+    <w:lsdException w:name="Quote" w:uiPriority="29" w:qFormat="1"/>
+    <w:lsdException w:name="Intense Quote" w:uiPriority="30" w:qFormat="1"/>
+    <w:lsdException w:name="Medium List 2 Accent 1" w:uiPriority="66"/>
+    <w:lsdException w:name="Medium Grid 1 Accent 1" w:uiPriority="67"/>
+    <w:lsdException w:name="Medium Grid 2 Accent 1" w:uiPriority="68"/>
+    <w:lsdException w:name="Medium Grid 3 Accent 1" w:uiPriority="69"/>
+    <w:lsdException w:name="Dark List Accent 1" w:uiPriority="70"/>
+    <w:lsdException w:name="Colorful Shading Accent 1" w:uiPriority="71"/>
+    <w:lsdException w:name="Colorful List Accent 1" w:uiPriority="72"/>
+    <w:lsdException w:name="Colorful Grid Accent 1" w:uiPriority="73"/>
+    <w:lsdException w:name="Light Shading Accent 2" w:uiPriority="60"/>
+    <w:lsdException w:name="Light List Accent 2" w:uiPriority="61"/>
+    <w:lsdException w:name="Light Grid Accent 2" w:uiPriority="62"/>
+    <w:lsdException w:name="Medium Shading 1 Accent 2" w:uiPriority="63"/>
+    <w:lsdException w:name="Medium Shading 2 Accent 2" w:uiPriority="64"/>
+    <w:lsdException w:name="Medium List 1 Accent 2" w:uiPriority="65"/>
+    <w:lsdException w:name="Medium List 2 Accent 2" w:uiPriority="66"/>
+    <w:lsdException w:name="Medium Grid 1 Accent 2" w:uiPriority="67"/>
+    <w:lsdException w:name="Medium Grid 2 Accent 2" w:uiPriority="68"/>
+    <w:lsdException w:name="Medium Grid 3 Accent 2" w:uiPriority="69"/>
+    <w:lsdException w:name="Dark List Accent 2" w:uiPriority="70"/>
+    <w:lsdException w:name="Colorful Shading Accent 2" w:uiPriority="71"/>
+    <w:lsdException w:name="Colorful List Accent 2" w:uiPriority="72"/>
+    <w:lsdException w:name="Colorful Grid Accent 2" w:uiPriority="73"/>
+    <w:lsdException w:name="Light Shading Accent 3" w:uiPriority="60"/>
+    <w:lsdException w:name="Light List Accent 3" w:uiPriority="61"/>
+    <w:lsdException w:name="Light Grid Accent 3" w:uiPriority="62"/>
+    <w:lsdException w:name="Medium Shading 1 Accent 3" w:uiPriority="63"/>
+    <w:lsdException w:name="Medium Shading 2 Accent 3" w:uiPriority="64"/>
+    <w:lsdException w:name="Medium List 1 Accent 3" w:uiPriority="65"/>
+    <w:lsdException w:name="Medium List 2 Accent 3" w:uiPriority="66"/>
+    <w:lsdException w:name="Medium Grid 1 Accent 3" w:uiPriority="67"/>
+    <w:lsdException w:name="Medium Grid 2 Accent 3" w:uiPriority="68"/>
+    <w:lsdException w:name="Medium Grid 3 Accent 3" w:uiPriority="69"/>
+    <w:lsdException w:name="Dark List Accent 3" w:uiPriority="70"/>
+    <w:lsdException w:name="Colorful Shading Accent 3" w:uiPriority="71"/>
+    <w:lsdException w:name="Colorful List Accent 3" w:uiPriority="72"/>
+    <w:lsdException w:name="Colorful Grid Accent 3" w:uiPriority="73"/>
+    <w:lsdException w:name="Light Shading Accent 4" w:uiPriority="60"/>
+    <w:lsdException w:name="Light List Accent 4" w:uiPriority="61"/>
+    <w:lsdException w:name="Light Grid Accent 4" w:uiPriority="62"/>
+    <w:lsdException w:name="Medium Shading 1 Accent 4" w:uiPriority="63"/>
+    <w:lsdException w:name="Medium Shading 2 Accent 4" w:uiPriority="64"/>
+    <w:lsdException w:name="Medium List 1 Accent 4" w:uiPriority="65"/>
+    <w:lsdException w:name="Medium List 2 Accent 4" w:uiPriority="66"/>
+    <w:lsdException w:name="Medium Grid 1 Accent 4" w:uiPriority="67"/>
+    <w:lsdException w:name="Medium Grid 2 Accent 4" w:uiPriority="68"/>
+    <w:lsdException w:name="Medium Grid 3 Accent 4" w:uiPriority="69"/>
+    <w:lsdException w:name="Dark List Accent 4" w:uiPriority="70"/>
+    <w:lsdException w:name="Colorful Shading Accent 4" w:uiPriority="71"/>
+    <w:lsdException w:name="Colorful List Accent 4" w:uiPriority="72"/>
+    <w:lsdException w:name="Colorful Grid Accent 4" w:uiPriority="73"/>
+    <w:lsdException w:name="Light Shading Accent 5" w:uiPriority="60"/>
+    <w:lsdException w:name="Light List Accent 5" w:uiPriority="61"/>
+    <w:lsdException w:name="Light Grid Accent 5" w:uiPriority="62"/>
+    <w:lsdException w:name="Medium Shading 1 Accent 5" w:uiPriority="63"/>
+    <w:lsdException w:name="Medium Shading 2 Accent 5" w:uiPriority="64"/>
+    <w:lsdException w:name="Medium List 1 Accent 5" w:uiPriority="65"/>
+    <w:lsdException w:name="Medium List 2 Accent 5" w:uiPriority="66"/>
+    <w:lsdException w:name="Medium Grid 1 Accent 5" w:uiPriority="67"/>
+    <w:lsdException w:name="Medium Grid 2 Accent 5" w:uiPriority="68"/>
+    <w:lsdException w:name="Medium Grid 3 Accent 5" w:uiPriority="69"/>
+    <w:lsdException w:name="Dark List Accent 5" w:uiPriority="70"/>
+    <w:lsdException w:name="Colorful Shading Accent 5" w:uiPriority="71"/>
+    <w:lsdException w:name="Colorful List Accent 5" w:uiPriority="72"/>
+    <w:lsdException w:name="Colorful Grid Accent 5" w:uiPriority="73"/>
+    <w:lsdException w:name="Light Shading Accent 6" w:uiPriority="60"/>
+    <w:lsdException w:name="Light List Accent 6" w:uiPriority="61"/>
+    <w:lsdException w:name="Light Grid Accent 6" w:uiPriority="62"/>
+    <w:lsdException w:name="Medium Shading 1 Accent 6" w:uiPriority="63"/>
+    <w:lsdException w:name="Medium Shading 2 Accent 6" w:uiPriority="64"/>
+    <w:lsdException w:name="Medium List 1 Accent 6" w:uiPriority="65"/>
+    <w:lsdException w:name="Medium List 2 Accent 6" w:uiPriority="66"/>
+    <w:lsdException w:name="Medium Grid 1 Accent 6" w:uiPriority="67"/>
+    <w:lsdException w:name="Medium Grid 2 Accent 6" w:uiPriority="68"/>
+    <w:lsdException w:name="Medium Grid 3 Accent 6" w:uiPriority="69"/>
+    <w:lsdException w:name="Dark List Accent 6" w:uiPriority="70"/>
+    <w:lsdException w:name="Colorful Shading Accent 6" w:uiPriority="71"/>
+    <w:lsdException w:name="Colorful List Accent 6" w:uiPriority="72"/>
+    <w:lsdException w:name="Colorful Grid Accent 6" w:uiPriority="73"/>
+    <w:lsdException w:name="Subtle Emphasis" w:uiPriority="19" w:qFormat="1"/>
+    <w:lsdException w:name="Intense Emphasis" w:uiPriority="21" w:qFormat="1"/>
+    <w:lsdException w:name="Subtle Reference" w:uiPriority="31" w:qFormat="1"/>
+    <w:lsdException w:name="Intense Reference" w:uiPriority="32" w:qFormat="1"/>
+    <w:lsdException w:name="Book Title" w:uiPriority="33" w:qFormat="1"/>
+    <w:lsdException w:name="Bibliography" w:semiHidden="1" w:uiPriority="37" w:unhideWhenUsed="1"/>
+    <w:lsdException w:name="TOC Heading" w:semiHidden="1" w:uiPriority="39" w:unhideWhenUsed="1" w:qFormat="1"/>
+    <w:lsdException w:name="Plain Table 1" w:uiPriority="41"/>
+    <w:lsdException w:name="Plain Table 2" w:uiPriority="42"/>
+    <w:lsdException w:name="Plain Table 3" w:uiPriority="43"/>
+    <w:lsdException w:name="Plain Table 4" w:uiPriority="44"/>
+    <w:lsdException w:name="Plain Table 5" w:uiPriority="45"/>
+    <w:lsdException w:name="Grid Table Light" w:uiPriority="40"/>
+    <w:lsdException w:name="Grid Table 1 Light" w:uiPriority="46"/>
+    <w:lsdException w:name="Grid Table 2" w:uiPriority="47"/>
+    <w:lsdException w:name="Grid Table 3" w:uiPriority="48"/>
+    <w:lsdException w:name="Grid Table 4" w:uiPriority="49"/>
+    <w:lsdException w:name="Grid Table 5 Dark" w:uiPriority="50"/>
+    <w:lsdException w:name="Grid Table 6 Colorful" w:uiPriority="51"/>
+    <w:lsdException w:name="Grid Table 7 Colorful" w:uiPriority="52"/>
+    <w:lsdException w:name="Grid Table 1 Light Accent 1" w:uiPriority="46"/>
+    <w:lsdException w:name="Grid Table 2 Accent 1" w:uiPriority="47"/>
+    <w:lsdException w:name="Grid Table 3 Accent 1" w:uiPriority="48"/>
+    <w:lsdException w:name="Grid Table 4 Accent 1" w:uiPriority="49"/>
+    <w:lsdException w:name="Grid Table 5 Dark Accent 1" w:uiPriority="50"/>
+    <w:lsdException w:name="Grid Table 6 Colorful Accent 1" w:uiPriority="51"/>
+    <w:lsdException w:name="Grid Table 7 Colorful Accent 1" w:uiPriority="52"/>
+    <w:lsdException w:name="Grid Table 1 Light Accent 2" w:uiPriority="46"/>
+    <w:lsdException w:name="Grid Table 2 Accent 2" w:uiPriority="47"/>
+    <w:lsdException w:name="Grid Table 3 Accent 2" w:uiPriority="48"/>
+    <w:lsdException w:name="Grid Table 4 Accent 2" w:uiPriority="49"/>
+    <w:lsdException w:name="Grid Table 5 Dark Accent 2" w:uiPriority="50"/>
+    <w:lsdException w:name="Grid Table 6 Colorful Accent 2" w:uiPriority="51"/>
+    <w:lsdException w:name="Grid Table 7 Colorful Accent 2" w:uiPriority="52"/>
+    <w:lsdException w:name="Grid Table 1 Light Accent 3" w:uiPriority="46"/>
+    <w:lsdException w:name="Grid Table 2 Accent 3" w:uiPriority="47"/>
+    <w:lsdException w:name="Grid Table 3 Accent 3" w:uiPriority="48"/>
+    <w:lsdException w:name="Grid Table 4 Accent 3" w:uiPriority="49"/>
+    <w:lsdException w:name="Grid Table 5 Dark Accent 3" w:uiPriority="50"/>
+    <w:lsdException w:name="Grid Table 6 Colorful Accent 3" w:uiPriority="51"/>
+    <w:lsdException w:name="Grid Table 7 Colorful Accent 3" w:uiPriority="52"/>
+    <w:lsdException w:name="Grid Table 1 Light Accent 4" w:uiPriority="46"/>
+    <w:lsdException w:name="Grid Table 2 Accent 4" w:uiPriority="47"/>
+    <w:lsdException w:name="Grid Table 3 Accent 4" w:uiPriority="48"/>
+    <w:lsdException w:name="Grid Table 4 Accent 4" w:uiPriority="49"/>
+    <w:lsdException w:name="Grid Table 5 Dark Accent 4" w:uiPriority="50"/>
+    <w:lsdException w:name="Grid Table 6 Colorful Accent 4" w:uiPriority="51"/>
+    <w:lsdException w:name="Grid Table 7 Colorful Accent 4" w:uiPriority="52"/>
+    <w:lsdException w:name="Grid Table 1 Light Accent 5" w:uiPriority="46"/>
+    <w:lsdException w:name="Grid Table 2 Accent 5" w:uiPriority="47"/>
+    <w:lsdException w:name="Grid Table 3 Accent 5" w:uiPriority="48"/>
+    <w:lsdException w:name="Grid Table 4 Accent 5" w:uiPriority="49"/>
+    <w:lsdException w:name="Grid Table 5 Dark Accent 5" w:uiPriority="50"/>
+    <w:lsdException w:name="Grid Table 6 Colorful Accent 5" w:uiPriority="51"/>
+    <w:lsdException w:name="Grid Table 7 Colorful Accent 5" w:uiPriority="52"/>
+    <w:lsdException w:name="Grid Table 1 Light Accent 6" w:uiPriority="46"/>
+    <w:lsdException w:name="Grid Table 2 Accent 6" w:uiPriority="47"/>
+    <w:lsdException w:name="Grid Table 3 Accent 6" w:uiPriority="48"/>
+    <w:lsdException w:name="Grid Table 4 Accent 6" w:uiPriority="49"/>
+    <w:lsdException w:name="Grid Table 5 Dark Accent 6" w:uiPriority="50"/>
+    <w:lsdException w:name="Grid Table 6 Colorful Accent 6" w:uiPriority="51"/>
+    <w:lsdException w:name="Grid Table 7 Colorful Accent 6" w:uiPriority="52"/>
+    <w:lsdException w:name="List Table 1 Light" w:uiPriority="46"/>
+    <w:lsdException w:name="List Table 2" w:uiPriority="47"/>
+    <w:lsdException w:name="List Table 3" w:uiPriority="48"/>
+    <w:lsdException w:name="List Table 4" w:uiPriority="49"/>
+    <w:lsdException w:name="List Table 5 Dark" w:uiPriority="50"/>
+    <w:lsdException w:name="List Table 6 Colorful" w:uiPriority="51"/>
+    <w:lsdException w:name="List Table 7 Colorful" w:uiPriority="52"/>
+    <w:lsdException w:name="List Table 1 Light Accent 1" w:uiPriority="46"/>
+    <w:lsdException w:name="List Table 2 Accent 1" w:uiPriority="47"/>
+    <w:lsdException w:name="List Table 3 Accent 1" w:uiPriority="48"/>
+    <w:lsdException w:name="List Table 4 Accent 1" w:uiPriority="49"/>
+    <w:lsdException w:name="List Table 5 Dark Accent 1" w:uiPriority="50"/>
+    <w:lsdException w:name="List Table 6 Colorful Accent 1" w:uiPriority="51"/>
+    <w:lsdException w:name="List Table 7 Colorful Accent 1" w:uiPriority="52"/>
+    <w:lsdException w:name="List Table 1 Light Accent 2" w:uiPriority="46"/>
+    <w:lsdException w:name="List Table 2 Accent 2" w:uiPriority="47"/>
+    <w:lsdException w:name="List Table 3 Accent 2" w:uiPriority="48"/>
+    <w:lsdException w:name="List Table 4 Accent 2" w:uiPriority="49"/>
+    <w:lsdException w:name="List Table 5 Dark Accent 2" w:uiPriority="50"/>
+    <w:lsdException w:name="List Table 6 Colorful Accent 2" w:uiPriority="51"/>
+    <w:lsdException w:name="List Table 7 Colorful Accent 2" w:uiPriority="52"/>
+    <w:lsdException w:name="List Table 1 Light Accent 3" w:uiPriority="46"/>
+    <w:lsdException w:name="List Table 2 Accent 3" w:uiPriority="47"/>
+    <w:lsdException w:name="List Table 3 Accent 3" w:uiPriority="48"/>
+    <w:lsdException w:name="List Table 4 Accent 3" w:uiPriority="49"/>
+    <w:lsdException w:name="List Table 5 Dark Accent 3" w:uiPriority="50"/>
+    <w:lsdException w:name="List Table 6 Colorful Accent 3" w:uiPriority="51"/>
+    <w:lsdException w:name="List Table 7 Colorful Accent 3" w:uiPriority="52"/>
+    <w:lsdException w:name="List Table 1 Light Accent 4" w:uiPriority="46"/>
+    <w:lsdException w:name="List Table 2 Accent 4" w:uiPriority="47"/>
+    <w:lsdException w:name="List Table 3 Accent 4" w:uiPriority="48"/>
+    <w:lsdException w:name="List Table 4 Accent 4" w:uiPriority="49"/>
+    <w:lsdException w:name="List Table 5 Dark Accent 4" w:uiPriority="50"/>
+    <w:lsdException w:name="List Table 6 Colorful Accent 4" w:uiPriority="51"/>
+    <w:lsdException w:name="List Table 7 Colorful Accent 4" w:uiPriority="52"/>
+    <w:lsdException w:name="List Table 1 Light Accent 5" w:uiPriority="46"/>
+    <w:lsdException w:name="List Table 2 Accent 5" w:uiPriority="47"/>
+    <w:lsdException w:name="List Table 3 Accent 5" w:uiPriority="48"/>
+    <w:lsdException w:name="List Table 4 Accent 5" w:uiPriority="49"/>
+    <w:lsdException w:name="List Table 5 Dark Accent 5" w:uiPriority="50"/>
+    <w:lsdException w:name="List Table 6 Colorful Accent 5" w:uiPriority="51"/>
+    <w:lsdException w:name="List Table 7 Colorful Accent 5" w:uiPriority="52"/>
+    <w:lsdException w:name="List Table 1 Light Accent 6" w:uiPriority="46"/>
+    <w:lsdException w:name="List Table 2 Accent 6" w:uiPriority="47"/>
+    <w:lsdException w:name="List Table 3 Accent 6" w:uiPriority="48"/>
+    <w:lsdException w:name="List Table 4 Accent 6" w:uiPriority="49"/>
+    <w:lsdException w:name="List Table 5 Dark Accent 6" w:uiPriority="50"/>
+    <w:lsdException w:name="List Table 6 Colorful Accent 6" w:uiPriority="51"/>
+    <w:lsdException w:name="List Table 7 Colorful Accent 6" w:uiPriority="52"/>
+    <w:lsdException w:name="Mention" w:semiHidden="1" w:unhideWhenUsed="1"/>
+    <w:lsdException w:name="Smart Hyperlink" w:semiHidden="1" w:unhideWhenUsed="1"/>
+    <w:lsdException w:name="Hashtag" w:semiHidden="1" w:unhideWhenUsed="1"/>
+    <w:lsdException w:name="Unresolved Mention" w:semiHidden="1" w:unhideWhenUsed="1"/>
+    <w:lsdException w:name="Smart Link" w:semiHidden="1" w:unhideWhenUsed="1"/>
+  </w:latentStyles>
+  <w:style w:type="paragraph" w:default="1" w:styleId="Normal">
+    <w:name w:val="Normal"/>
+    <w:qFormat/>
   </w:style>
   <w:style w:type="paragraph" w:styleId="Heading1">
     <w:name w:val="heading 1"/>
     <w:basedOn w:val="Normal"/>
     <w:next w:val="Normal"/>
+    <w:uiPriority w:val="9"/>
+    <w:qFormat/>
     <w:pPr>
-      <w:keepNext w:val="1"/>
-      <w:keepLines w:val="1"/>
-      <w:spacing w:after="120" w:before="400" w:lineRule="auto"/>
+      <w:keepNext/>
+      <w:keepLines/>
+      <w:spacing w:before="400" w:after="120"/>
+      <w:outlineLvl w:val="0"/>
     </w:pPr>
     <w:rPr>
       <w:sz w:val="40"/>
@@ -134,13 +579,17 @@
     <w:name w:val="heading 2"/>
     <w:basedOn w:val="Normal"/>
     <w:next w:val="Normal"/>
+    <w:uiPriority w:val="9"/>
+    <w:semiHidden/>
+    <w:unhideWhenUsed/>
+    <w:qFormat/>
     <w:pPr>
-      <w:keepNext w:val="1"/>
-      <w:keepLines w:val="1"/>
-      <w:spacing w:after="120" w:before="360" w:lineRule="auto"/>
+      <w:keepNext/>
+      <w:keepLines/>
+      <w:spacing w:before="360" w:after="120"/>
+      <w:outlineLvl w:val="1"/>
     </w:pPr>
     <w:rPr>
-      <w:b w:val="0"/>
       <w:sz w:val="32"/>
       <w:szCs w:val="32"/>
     </w:rPr>
@@ -149,13 +598,17 @@
     <w:name w:val="heading 3"/>
     <w:basedOn w:val="Normal"/>
     <w:next w:val="Normal"/>
+    <w:uiPriority w:val="9"/>
+    <w:semiHidden/>
+    <w:unhideWhenUsed/>
+    <w:qFormat/>
     <w:pPr>
-      <w:keepNext w:val="1"/>
-      <w:keepLines w:val="1"/>
-      <w:spacing w:after="80" w:before="320" w:lineRule="auto"/>
+      <w:keepNext/>
+      <w:keepLines/>
+      <w:spacing w:before="320" w:after="80"/>
+      <w:outlineLvl w:val="2"/>
     </w:pPr>
     <w:rPr>
-      <w:b w:val="0"/>
       <w:color w:val="434343"/>
       <w:sz w:val="28"/>
       <w:szCs w:val="28"/>
@@ -165,10 +618,15 @@
     <w:name w:val="heading 4"/>
     <w:basedOn w:val="Normal"/>
     <w:next w:val="Normal"/>
+    <w:uiPriority w:val="9"/>
+    <w:semiHidden/>
+    <w:unhideWhenUsed/>
+    <w:qFormat/>
     <w:pPr>
-      <w:keepNext w:val="1"/>
-      <w:keepLines w:val="1"/>
-      <w:spacing w:after="80" w:before="280" w:lineRule="auto"/>
+      <w:keepNext/>
+      <w:keepLines/>
+      <w:spacing w:before="280" w:after="80"/>
+      <w:outlineLvl w:val="3"/>
     </w:pPr>
     <w:rPr>
       <w:color w:val="666666"/>
@@ -180,41 +638,76 @@
     <w:name w:val="heading 5"/>
     <w:basedOn w:val="Normal"/>
     <w:next w:val="Normal"/>
+    <w:uiPriority w:val="9"/>
+    <w:semiHidden/>
+    <w:unhideWhenUsed/>
+    <w:qFormat/>
     <w:pPr>
-      <w:keepNext w:val="1"/>
-      <w:keepLines w:val="1"/>
-      <w:spacing w:after="80" w:before="240" w:lineRule="auto"/>
+      <w:keepNext/>
+      <w:keepLines/>
+      <w:spacing w:before="240" w:after="80"/>
+      <w:outlineLvl w:val="4"/>
     </w:pPr>
     <w:rPr>
       <w:color w:val="666666"/>
-      <w:sz w:val="22"/>
-      <w:szCs w:val="22"/>
     </w:rPr>
   </w:style>
   <w:style w:type="paragraph" w:styleId="Heading6">
     <w:name w:val="heading 6"/>
     <w:basedOn w:val="Normal"/>
     <w:next w:val="Normal"/>
+    <w:uiPriority w:val="9"/>
+    <w:semiHidden/>
+    <w:unhideWhenUsed/>
+    <w:qFormat/>
     <w:pPr>
-      <w:keepNext w:val="1"/>
-      <w:keepLines w:val="1"/>
-      <w:spacing w:after="80" w:before="240" w:lineRule="auto"/>
+      <w:keepNext/>
+      <w:keepLines/>
+      <w:spacing w:before="240" w:after="80"/>
+      <w:outlineLvl w:val="5"/>
     </w:pPr>
     <w:rPr>
-      <w:i w:val="1"/>
+      <w:i/>
       <w:color w:val="666666"/>
-      <w:sz w:val="22"/>
-      <w:szCs w:val="22"/>
     </w:rPr>
+  </w:style>
+  <w:style w:type="character" w:default="1" w:styleId="DefaultParagraphFont">
+    <w:name w:val="Default Paragraph Font"/>
+    <w:uiPriority w:val="1"/>
+    <w:semiHidden/>
+    <w:unhideWhenUsed/>
+  </w:style>
+  <w:style w:type="table" w:default="1" w:styleId="TableNormal">
+    <w:name w:val="Normal Table"/>
+    <w:uiPriority w:val="99"/>
+    <w:semiHidden/>
+    <w:unhideWhenUsed/>
+    <w:tblPr>
+      <w:tblInd w:w="0" w:type="dxa"/>
+      <w:tblCellMar>
+        <w:top w:w="0" w:type="dxa"/>
+        <w:left w:w="108" w:type="dxa"/>
+        <w:bottom w:w="0" w:type="dxa"/>
+        <w:right w:w="108" w:type="dxa"/>
+      </w:tblCellMar>
+    </w:tblPr>
+  </w:style>
+  <w:style w:type="numbering" w:default="1" w:styleId="NoList">
+    <w:name w:val="No List"/>
+    <w:uiPriority w:val="99"/>
+    <w:semiHidden/>
+    <w:unhideWhenUsed/>
   </w:style>
   <w:style w:type="paragraph" w:styleId="Title">
     <w:name w:val="Title"/>
     <w:basedOn w:val="Normal"/>
     <w:next w:val="Normal"/>
+    <w:uiPriority w:val="10"/>
+    <w:qFormat/>
     <w:pPr>
-      <w:keepNext w:val="1"/>
-      <w:keepLines w:val="1"/>
-      <w:spacing w:after="60" w:before="0" w:lineRule="auto"/>
+      <w:keepNext/>
+      <w:keepLines/>
+      <w:spacing w:after="60"/>
     </w:pPr>
     <w:rPr>
       <w:sz w:val="52"/>
@@ -225,14 +718,14 @@
     <w:name w:val="Subtitle"/>
     <w:basedOn w:val="Normal"/>
     <w:next w:val="Normal"/>
+    <w:uiPriority w:val="11"/>
+    <w:qFormat/>
     <w:pPr>
-      <w:keepNext w:val="1"/>
-      <w:keepLines w:val="1"/>
-      <w:spacing w:after="320" w:before="0" w:lineRule="auto"/>
+      <w:keepNext/>
+      <w:keepLines/>
+      <w:spacing w:after="320"/>
     </w:pPr>
     <w:rPr>
-      <w:rFonts w:ascii="Arial" w:cs="Arial" w:eastAsia="Arial" w:hAnsi="Arial"/>
-      <w:i w:val="0"/>
       <w:color w:val="666666"/>
       <w:sz w:val="30"/>
       <w:szCs w:val="30"/>

</xml_diff>